<commit_message>
accept review of stern
</commit_message>
<xml_diff>
--- a/spacecraft, data and humans/spacecraft，data and hunmans.docx
+++ b/spacecraft, data and humans/spacecraft，data and hunmans.docx
@@ -83,7 +83,39 @@
         <w:rPr>
           <w:rFonts w:eastAsiaTheme="minorHAnsi" w:cs="Arial"/>
         </w:rPr>
-        <w:t>在JPL（喷气推进实验室）的人性化界面工程小组，总所周知，</w:t>
+        <w:t>在JPL（喷气推进实验室）的人性化界面工程小组</w:t>
+      </w:r>
+      <w:r>
+        <w:rPr>
+          <w:rFonts w:eastAsiaTheme="minorHAnsi" w:cs="Arial" w:hint="eastAsia"/>
+        </w:rPr>
+        <w:t>（人机交互界面工程小组</w:t>
+      </w:r>
+      <w:r>
+        <w:rPr>
+          <w:rFonts w:eastAsiaTheme="minorHAnsi" w:cs="Arial" w:hint="eastAsia"/>
+        </w:rPr>
+        <w:t>？</w:t>
+      </w:r>
+      <w:bookmarkStart w:id="0" w:name="_GoBack"/>
+      <w:bookmarkEnd w:id="0"/>
+      <w:r>
+        <w:rPr>
+          <w:rFonts w:eastAsiaTheme="minorHAnsi" w:cs="Arial" w:hint="eastAsia"/>
+        </w:rPr>
+        <w:t>）</w:t>
+      </w:r>
+      <w:r>
+        <w:rPr>
+          <w:rFonts w:eastAsiaTheme="minorHAnsi" w:cs="Arial"/>
+        </w:rPr>
+        <w:t>，</w:t>
+      </w:r>
+      <w:r>
+        <w:rPr>
+          <w:rFonts w:eastAsiaTheme="minorHAnsi" w:cs="Arial" w:hint="eastAsia"/>
+        </w:rPr>
+        <w:t>我们</w:t>
       </w:r>
       <w:r>
         <w:rPr>
@@ -136,7 +168,7 @@
         <w:autoSpaceDN w:val="0"/>
         <w:adjustRightInd w:val="0"/>
         <w:rPr>
-          <w:rFonts w:eastAsiaTheme="minorHAnsi" w:cs="Arial" w:hint="eastAsia"/>
+          <w:rFonts w:eastAsiaTheme="minorHAnsi" w:cs="Arial"/>
         </w:rPr>
       </w:pPr>
       <w:r>
@@ -710,7 +742,6 @@
           <w:rFonts w:eastAsiaTheme="minorHAnsi" w:cs="Arial"/>
           <w:color w:val="333333"/>
         </w:rPr>
-        <w:lastRenderedPageBreak/>
         <w:t>我们不断的问自己</w:t>
       </w:r>
       <w:r>
@@ -1044,7 +1075,7 @@
         <w:shd w:val="clear" w:color="auto" w:fill="FFFFFF"/>
         <w:spacing w:before="0" w:beforeAutospacing="0" w:after="72" w:afterAutospacing="0"/>
         <w:rPr>
-          <w:rFonts w:asciiTheme="minorHAnsi" w:eastAsiaTheme="minorHAnsi" w:hAnsiTheme="minorHAnsi" w:cs="Arial" w:hint="eastAsia"/>
+          <w:rFonts w:asciiTheme="minorHAnsi" w:eastAsiaTheme="minorHAnsi" w:hAnsiTheme="minorHAnsi" w:cs="Arial"/>
         </w:rPr>
       </w:pPr>
       <w:r>
@@ -1278,11 +1309,9 @@
         <w:shd w:val="clear" w:color="auto" w:fill="FFFFFF"/>
         <w:spacing w:before="0" w:beforeAutospacing="0" w:after="72" w:afterAutospacing="0"/>
         <w:rPr>
-          <w:rFonts w:asciiTheme="minorHAnsi" w:eastAsiaTheme="minorHAnsi" w:hAnsiTheme="minorHAnsi" w:cs="Arial" w:hint="eastAsia"/>
-        </w:rPr>
-      </w:pPr>
-      <w:bookmarkStart w:id="0" w:name="_GoBack"/>
-      <w:bookmarkEnd w:id="0"/>
+          <w:rFonts w:asciiTheme="minorHAnsi" w:eastAsiaTheme="minorHAnsi" w:hAnsiTheme="minorHAnsi" w:cs="Arial"/>
+        </w:rPr>
+      </w:pPr>
     </w:p>
     <w:p>
       <w:pPr>
@@ -1290,7 +1319,7 @@
         <w:shd w:val="clear" w:color="auto" w:fill="FFFFFF"/>
         <w:spacing w:before="0" w:beforeAutospacing="0" w:after="72" w:afterAutospacing="0"/>
         <w:rPr>
-          <w:rFonts w:asciiTheme="minorHAnsi" w:eastAsiaTheme="minorHAnsi" w:hAnsiTheme="minorHAnsi" w:cs="Arial" w:hint="eastAsia"/>
+          <w:rFonts w:asciiTheme="minorHAnsi" w:eastAsiaTheme="minorHAnsi" w:hAnsiTheme="minorHAnsi" w:cs="Arial"/>
         </w:rPr>
       </w:pPr>
       <w:r>
@@ -2166,7 +2195,7 @@
 </file>
 
 <file path=customXml/itemProps1.xml><?xml version="1.0" encoding="utf-8"?>
-<ds:datastoreItem xmlns:ds="http://schemas.openxmlformats.org/officeDocument/2006/customXml" ds:itemID="{24814F9B-EA1C-A548-999D-9D2A713DB287}">
+<ds:datastoreItem xmlns:ds="http://schemas.openxmlformats.org/officeDocument/2006/customXml" ds:itemID="{8DBCA5B4-54DF-1F48-9A2D-30BA66C359F3}">
   <ds:schemaRefs>
     <ds:schemaRef ds:uri="http://schemas.openxmlformats.org/officeDocument/2006/bibliography"/>
   </ds:schemaRefs>

</xml_diff>